<commit_message>
Update draft and SA
</commit_message>
<xml_diff>
--- a/Admin/Staff_Testing_Submit_EID.docx
+++ b/Admin/Staff_Testing_Submit_EID.docx
@@ -15084,7 +15084,23 @@
           <w:szCs w:val="24"/>
         </w:rPr>
         <w:tab/>
-        <w:t xml:space="preserve">Several sensitivity analyses were conducted to evaluate the influence of model assumptions and other factors on key model outcomes. There is some initial evidence that the now widespread B.1.617 “delta” SARS-CoV2 variant has a shorter latent period and higher peak viral load than the previously dominant “alpha” variant. As such, simulations with a “delta” infectiousness profile parameterized from the findings presented in [CITE China CDC paper, </w:t>
+        <w:t>Several sensitivity analyses were conducted to evaluate the influence of model assumptions and other factors on key model outcomes. There is some initial evidence that the now widespread B.1.617 “delta” SARS-CoV2 variant has a shorter latent period and higher peak viral load than the previously dominant “alpha” variant. As such, simulations with a “delta” infectiousness profile were conducted to determine if alterations to the infectiousness profile affect the efficacy of the proposed testing regimens</w:t>
+      </w:r>
+      <w:r>
+        <w:rPr>
+          <w:rFonts w:ascii="Times New Roman" w:hAnsi="Times New Roman" w:cs="Times New Roman"/>
+          <w:sz w:val="24"/>
+          <w:szCs w:val="24"/>
+        </w:rPr>
+        <w:t xml:space="preserve"> </w:t>
+      </w:r>
+      <w:r>
+        <w:rPr>
+          <w:rFonts w:ascii="Times New Roman" w:hAnsi="Times New Roman" w:cs="Times New Roman"/>
+          <w:sz w:val="24"/>
+          <w:szCs w:val="24"/>
+        </w:rPr>
+        <w:t>[</w:t>
       </w:r>
       <w:r>
         <w:rPr>
@@ -15093,23 +15109,56 @@
           <w:szCs w:val="24"/>
           <w:highlight w:val="yellow"/>
         </w:rPr>
-        <w:t>Figure SX</w:t>
-      </w:r>
-      <w:r>
-        <w:rPr>
-          <w:rFonts w:ascii="Times New Roman" w:hAnsi="Times New Roman" w:cs="Times New Roman"/>
-          <w:sz w:val="24"/>
-          <w:szCs w:val="24"/>
-        </w:rPr>
-        <w:t xml:space="preserve">) were conducted to determine if alterations to the infectiousness profile affect the efficacy of the proposed testing regimens. Next, simulations incorporating imperfect test sensitivity and variable times between test administration and effective isolation of infectious individuals were conducted. These simulations were meant to explore the tradeoffs between acquiring prompt test results at the expense of lower diagnostic sensitivity—as may be expected with the use of rapid antigen tests—to higher sensitivity tests that may result in delays isolating infectious individuals—as may be expected if using NAATs. Finally, </w:t>
-      </w:r>
-      <w:r>
-        <w:rPr>
-          <w:rFonts w:ascii="Times New Roman" w:hAnsi="Times New Roman" w:cs="Times New Roman"/>
-          <w:sz w:val="24"/>
-          <w:szCs w:val="24"/>
-        </w:rPr>
-        <w:t xml:space="preserve">simulations relaxing the </w:t>
+        <w:t>CITE China CDC paper,</w:t>
+      </w:r>
+      <w:r>
+        <w:rPr>
+          <w:rFonts w:ascii="Times New Roman" w:hAnsi="Times New Roman" w:cs="Times New Roman"/>
+          <w:sz w:val="24"/>
+          <w:szCs w:val="24"/>
+        </w:rPr>
+        <w:t xml:space="preserve"> </w:t>
+      </w:r>
+      <w:r>
+        <w:rPr>
+          <w:rFonts w:ascii="Times New Roman" w:hAnsi="Times New Roman" w:cs="Times New Roman"/>
+          <w:sz w:val="24"/>
+          <w:szCs w:val="24"/>
+          <w:highlight w:val="yellow"/>
+        </w:rPr>
+        <w:t>Figure S</w:t>
+      </w:r>
+      <w:r>
+        <w:rPr>
+          <w:rFonts w:ascii="Times New Roman" w:hAnsi="Times New Roman" w:cs="Times New Roman"/>
+          <w:sz w:val="24"/>
+          <w:szCs w:val="24"/>
+        </w:rPr>
+        <w:t>2</w:t>
+      </w:r>
+      <w:r>
+        <w:rPr>
+          <w:rFonts w:ascii="Times New Roman" w:hAnsi="Times New Roman" w:cs="Times New Roman"/>
+          <w:sz w:val="24"/>
+          <w:szCs w:val="24"/>
+        </w:rPr>
+        <w:t>)</w:t>
+      </w:r>
+      <w:r>
+        <w:rPr>
+          <w:rFonts w:ascii="Times New Roman" w:hAnsi="Times New Roman" w:cs="Times New Roman"/>
+          <w:sz w:val="24"/>
+          <w:szCs w:val="24"/>
+        </w:rPr>
+        <w:t xml:space="preserve">. Next, simulations incorporating imperfect test sensitivity and variable times between test administration and effective isolation of infectious individuals were conducted. These simulations were meant to explore the tradeoffs between acquiring prompt test results at the expense of lower diagnostic sensitivity—as may be expected with the use of rapid antigen tests—to higher sensitivity tests that may result in delays isolating infectious individuals—as may be expected if using NAATs. Finally, </w:t>
+      </w:r>
+      <w:r>
+        <w:rPr>
+          <w:rFonts w:ascii="Times New Roman" w:hAnsi="Times New Roman" w:cs="Times New Roman"/>
+          <w:sz w:val="24"/>
+          <w:szCs w:val="24"/>
+        </w:rPr>
+        <w:t>simulations relaxing the assumption of no self-</w:t>
       </w:r>
       <w:r>
         <w:rPr>
@@ -15118,7 +15167,7 @@
           <w:szCs w:val="24"/>
         </w:rPr>
         <w:lastRenderedPageBreak/>
-        <w:t>assumption of no self-isolation due to symptoms were conducted. For these simulations, symptoms were assumed to occur in 80% of SARS-CoV2 infections and the percent of symptomatic</w:t>
+        <w:t>isolation due to symptoms were conducted. For these simulations, symptoms were assumed to occur in 80% of SARS-CoV2 infections and the percent of symptomatic</w:t>
       </w:r>
       <w:r>
         <w:rPr>
@@ -15134,7 +15183,39 @@
           <w:sz w:val="24"/>
           <w:szCs w:val="24"/>
         </w:rPr>
-        <w:t>individuals who self-isolate upon symptom onset was varied from 0-100% in increments of 10%.</w:t>
+        <w:t xml:space="preserve">individuals who self-isolate upon symptom onset was varied from 0-100% in </w:t>
+      </w:r>
+      <w:r>
+        <w:rPr>
+          <w:rFonts w:ascii="Times New Roman" w:hAnsi="Times New Roman" w:cs="Times New Roman"/>
+          <w:sz w:val="24"/>
+          <w:szCs w:val="24"/>
+        </w:rPr>
+        <w:t>10%</w:t>
+      </w:r>
+      <w:r>
+        <w:rPr>
+          <w:rFonts w:ascii="Times New Roman" w:hAnsi="Times New Roman" w:cs="Times New Roman"/>
+          <w:sz w:val="24"/>
+          <w:szCs w:val="24"/>
+        </w:rPr>
+        <w:t xml:space="preserve"> </w:t>
+      </w:r>
+      <w:r>
+        <w:rPr>
+          <w:rFonts w:ascii="Times New Roman" w:hAnsi="Times New Roman" w:cs="Times New Roman"/>
+          <w:sz w:val="24"/>
+          <w:szCs w:val="24"/>
+        </w:rPr>
+        <w:t>increments</w:t>
+      </w:r>
+      <w:r>
+        <w:rPr>
+          <w:rFonts w:ascii="Times New Roman" w:hAnsi="Times New Roman" w:cs="Times New Roman"/>
+          <w:sz w:val="24"/>
+          <w:szCs w:val="24"/>
+        </w:rPr>
+        <w:t>.</w:t>
       </w:r>
     </w:p>
     <w:p>
@@ -15915,9 +15996,16 @@
           <w:rFonts w:ascii="Times New Roman" w:hAnsi="Times New Roman" w:cs="Times New Roman"/>
           <w:sz w:val="24"/>
           <w:szCs w:val="24"/>
-          <w:highlight w:val="yellow"/>
-        </w:rPr>
-        <w:t>Figure SX</w:t>
+        </w:rPr>
+        <w:t>Figure S</w:t>
+      </w:r>
+      <w:r>
+        <w:rPr>
+          <w:rFonts w:ascii="Times New Roman" w:hAnsi="Times New Roman" w:cs="Times New Roman"/>
+          <w:sz w:val="24"/>
+          <w:szCs w:val="24"/>
+        </w:rPr>
+        <w:t>1</w:t>
       </w:r>
       <w:r>
         <w:rPr>
@@ -15981,40 +16069,7 @@
           <w:sz w:val="24"/>
           <w:szCs w:val="24"/>
         </w:rPr>
-        <w:t>was also common</w:t>
-      </w:r>
-      <w:r>
-        <w:rPr>
-          <w:rFonts w:ascii="Times New Roman" w:hAnsi="Times New Roman" w:cs="Times New Roman"/>
-          <w:sz w:val="24"/>
-          <w:szCs w:val="24"/>
-        </w:rPr>
-        <w:t xml:space="preserve"> (</w:t>
-      </w:r>
-      <w:r>
-        <w:rPr>
-          <w:rFonts w:ascii="Times New Roman" w:hAnsi="Times New Roman" w:cs="Times New Roman"/>
-          <w:sz w:val="24"/>
-          <w:szCs w:val="24"/>
-          <w:highlight w:val="yellow"/>
-        </w:rPr>
-        <w:t>Figure SX</w:t>
-      </w:r>
-      <w:r>
-        <w:rPr>
-          <w:rFonts w:ascii="Times New Roman" w:hAnsi="Times New Roman" w:cs="Times New Roman"/>
-          <w:sz w:val="24"/>
-          <w:szCs w:val="24"/>
-        </w:rPr>
-        <w:t>)</w:t>
-      </w:r>
-      <w:r>
-        <w:rPr>
-          <w:rFonts w:ascii="Times New Roman" w:hAnsi="Times New Roman" w:cs="Times New Roman"/>
-          <w:sz w:val="24"/>
-          <w:szCs w:val="24"/>
-        </w:rPr>
-        <w:t xml:space="preserve">. </w:t>
+        <w:t xml:space="preserve">was also common. </w:t>
       </w:r>
       <w:r>
         <w:rPr>
@@ -16082,7 +16137,23 @@
           <w:szCs w:val="24"/>
         </w:rPr>
         <w:lastRenderedPageBreak/>
-        <w:t>Tests were most often administered on Tuesdays (if the staff had Tuesday in their typical workweek) regardless of whether it was the first day of the staff’s workweek.</w:t>
+        <w:t>Tests were most often administered on Tuesdays (if the staff had Tuesday in their typical workweek) regardless of whether it was the first day of the staff’s workweek</w:t>
+      </w:r>
+      <w:r>
+        <w:rPr>
+          <w:rFonts w:ascii="Times New Roman" w:hAnsi="Times New Roman" w:cs="Times New Roman"/>
+          <w:sz w:val="24"/>
+          <w:szCs w:val="24"/>
+        </w:rPr>
+        <w:t xml:space="preserve"> (Figure 2)</w:t>
+      </w:r>
+      <w:r>
+        <w:rPr>
+          <w:rFonts w:ascii="Times New Roman" w:hAnsi="Times New Roman" w:cs="Times New Roman"/>
+          <w:sz w:val="24"/>
+          <w:szCs w:val="24"/>
+        </w:rPr>
+        <w:t>.</w:t>
       </w:r>
       <w:r>
         <w:rPr>

</xml_diff>